<commit_message>
telehealth charts and links
</commit_message>
<xml_diff>
--- a/Resources/resource_links_and_overall_question.docx
+++ b/Resources/resource_links_and_overall_question.docx
@@ -136,6 +136,63 @@
           <w:szCs w:val="24"/>
         </w:rPr>
       </w:pPr>
+      <w:hyperlink r:id="rId6" w:history="1">
+        <w:r>
+          <w:rPr>
+            <w:rStyle w:val="Hyperlink"/>
+            <w:sz w:val="24"/>
+            <w:szCs w:val="24"/>
+          </w:rPr>
+          <w:t>https://c19hcc.org/static/catalog-resources/telehealth-claims-data-analysis-v3-c19hcc.pdf</w:t>
+        </w:r>
+      </w:hyperlink>
+    </w:p>
+    <w:p>
+      <w:pPr>
+        <w:rPr>
+          <w:sz w:val="24"/>
+          <w:szCs w:val="24"/>
+        </w:rPr>
+      </w:pPr>
+      <w:r>
+        <w:rPr>
+          <w:sz w:val="24"/>
+          <w:szCs w:val="24"/>
+        </w:rPr>
+        <w:t>Analysis breakdown of Telehealth claims during the pandemic</w:t>
+      </w:r>
+    </w:p>
+    <w:p>
+      <w:pPr>
+        <w:rPr>
+          <w:sz w:val="24"/>
+          <w:szCs w:val="24"/>
+        </w:rPr>
+      </w:pPr>
+    </w:p>
+    <w:p>
+      <w:pPr>
+        <w:rPr>
+          <w:sz w:val="24"/>
+          <w:szCs w:val="24"/>
+        </w:rPr>
+      </w:pPr>
+    </w:p>
+    <w:p>
+      <w:pPr>
+        <w:rPr>
+          <w:sz w:val="24"/>
+          <w:szCs w:val="24"/>
+        </w:rPr>
+      </w:pPr>
+    </w:p>
+    <w:p>
+      <w:pPr>
+        <w:rPr>
+          <w:sz w:val="24"/>
+          <w:szCs w:val="24"/>
+        </w:rPr>
+      </w:pPr>
       <w:r>
         <w:rPr>
           <w:sz w:val="24"/>
@@ -148,7 +205,21 @@
           <w:sz w:val="24"/>
           <w:szCs w:val="24"/>
         </w:rPr>
-        <w:t>deaths went down during the pandemic overall, but increased in different demographics (age, sex, race). Try to find the correlation with machine learning.</w:t>
+        <w:t xml:space="preserve">deaths went down during the pandemic overall, but increased in different demographics (age, sex, race). </w:t>
+      </w:r>
+      <w:r>
+        <w:rPr>
+          <w:sz w:val="24"/>
+          <w:szCs w:val="24"/>
+        </w:rPr>
+        <w:t xml:space="preserve">Also, changes in rates due to accessible telehealth, increased family time, less social impact on kids (bullies), remote work reducing high tension. </w:t>
+      </w:r>
+      <w:r>
+        <w:rPr>
+          <w:sz w:val="24"/>
+          <w:szCs w:val="24"/>
+        </w:rPr>
+        <w:t>Try to find the correlation with machine learning.</w:t>
       </w:r>
     </w:p>
     <w:p>

</xml_diff>